<commit_message>
Added the other data source for bear attacks
</commit_message>
<xml_diff>
--- a/PROJECT REPORT.docx
+++ b/PROJECT REPORT.docx
@@ -65,30 +65,15 @@
     <w:p>
       <w:pPr>
         <w:pStyle w:val="NormalWeb"/>
+        <w:numPr>
+          <w:ilvl w:val="0"/>
+          <w:numId w:val="22"/>
+        </w:numPr>
         <w:spacing w:before="240" w:beforeAutospacing="0" w:after="240" w:afterAutospacing="0"/>
-        <w:ind w:left="1080"/>
-        <w:rPr>
-          <w:rFonts w:asciiTheme="minorHAnsi" w:hAnsiTheme="minorHAnsi" w:cstheme="minorHAnsi"/>
-        </w:rPr>
-      </w:pPr>
-      <w:r>
-        <w:rPr>
-          <w:rFonts w:asciiTheme="minorHAnsi" w:hAnsiTheme="minorHAnsi" w:cstheme="minorHAnsi"/>
-          <w:color w:val="000000"/>
-          <w:sz w:val="22"/>
-          <w:szCs w:val="22"/>
-        </w:rPr>
-        <w:t>·</w:t>
-      </w:r>
-      <w:r>
-        <w:rPr>
-          <w:rFonts w:asciiTheme="minorHAnsi" w:hAnsiTheme="minorHAnsi" w:cstheme="minorHAnsi"/>
-          <w:color w:val="000000"/>
-          <w:sz w:val="14"/>
-          <w:szCs w:val="14"/>
-        </w:rPr>
-        <w:t xml:space="preserve">         </w:t>
-      </w:r>
+        <w:rPr>
+          <w:rFonts w:asciiTheme="minorHAnsi" w:hAnsiTheme="minorHAnsi" w:cstheme="minorHAnsi"/>
+        </w:rPr>
+      </w:pPr>
       <w:r>
         <w:rPr>
           <w:rFonts w:asciiTheme="minorHAnsi" w:hAnsiTheme="minorHAnsi" w:cstheme="minorHAnsi"/>
@@ -124,30 +109,15 @@
     <w:p>
       <w:pPr>
         <w:pStyle w:val="NormalWeb"/>
+        <w:numPr>
+          <w:ilvl w:val="0"/>
+          <w:numId w:val="22"/>
+        </w:numPr>
         <w:spacing w:before="240" w:beforeAutospacing="0" w:after="240" w:afterAutospacing="0"/>
-        <w:ind w:left="1080"/>
-        <w:rPr>
-          <w:rFonts w:asciiTheme="minorHAnsi" w:hAnsiTheme="minorHAnsi" w:cstheme="minorHAnsi"/>
-        </w:rPr>
-      </w:pPr>
-      <w:r>
-        <w:rPr>
-          <w:rFonts w:asciiTheme="minorHAnsi" w:hAnsiTheme="minorHAnsi" w:cstheme="minorHAnsi"/>
-          <w:color w:val="000000"/>
-          <w:sz w:val="22"/>
-          <w:szCs w:val="22"/>
-        </w:rPr>
-        <w:t>·</w:t>
-      </w:r>
-      <w:r>
-        <w:rPr>
-          <w:rFonts w:asciiTheme="minorHAnsi" w:hAnsiTheme="minorHAnsi" w:cstheme="minorHAnsi"/>
-          <w:color w:val="000000"/>
-          <w:sz w:val="14"/>
-          <w:szCs w:val="14"/>
-        </w:rPr>
-        <w:t xml:space="preserve">         </w:t>
-      </w:r>
+        <w:rPr>
+          <w:rFonts w:asciiTheme="minorHAnsi" w:hAnsiTheme="minorHAnsi" w:cstheme="minorHAnsi"/>
+        </w:rPr>
+      </w:pPr>
       <w:r>
         <w:rPr>
           <w:rFonts w:asciiTheme="minorHAnsi" w:hAnsiTheme="minorHAnsi" w:cstheme="minorHAnsi"/>
@@ -183,30 +153,19 @@
     <w:p>
       <w:pPr>
         <w:pStyle w:val="NormalWeb"/>
+        <w:numPr>
+          <w:ilvl w:val="0"/>
+          <w:numId w:val="22"/>
+        </w:numPr>
         <w:spacing w:before="240" w:beforeAutospacing="0" w:after="240" w:afterAutospacing="0"/>
-        <w:ind w:left="1080"/>
-        <w:rPr>
-          <w:rFonts w:asciiTheme="minorHAnsi" w:hAnsiTheme="minorHAnsi" w:cstheme="minorHAnsi"/>
-        </w:rPr>
-      </w:pPr>
-      <w:r>
-        <w:rPr>
-          <w:rFonts w:asciiTheme="minorHAnsi" w:hAnsiTheme="minorHAnsi" w:cstheme="minorHAnsi"/>
-          <w:color w:val="000000"/>
-          <w:sz w:val="22"/>
-          <w:szCs w:val="22"/>
-        </w:rPr>
-        <w:t>·</w:t>
-      </w:r>
-      <w:r>
-        <w:rPr>
-          <w:rFonts w:asciiTheme="minorHAnsi" w:hAnsiTheme="minorHAnsi" w:cstheme="minorHAnsi"/>
-          <w:color w:val="000000"/>
-          <w:sz w:val="14"/>
-          <w:szCs w:val="14"/>
-        </w:rPr>
-        <w:t xml:space="preserve">         </w:t>
-      </w:r>
+        <w:rPr>
+          <w:rStyle w:val="Hyperlink"/>
+          <w:rFonts w:asciiTheme="minorHAnsi" w:hAnsiTheme="minorHAnsi" w:cstheme="minorHAnsi"/>
+          <w:color w:val="1155CC"/>
+          <w:sz w:val="22"/>
+          <w:szCs w:val="22"/>
+        </w:rPr>
+      </w:pPr>
       <w:r>
         <w:rPr>
           <w:rFonts w:asciiTheme="minorHAnsi" w:hAnsiTheme="minorHAnsi" w:cstheme="minorHAnsi"/>
@@ -242,6 +201,53 @@
     <w:p>
       <w:pPr>
         <w:pStyle w:val="NormalWeb"/>
+        <w:numPr>
+          <w:ilvl w:val="0"/>
+          <w:numId w:val="22"/>
+        </w:numPr>
+        <w:spacing w:before="240" w:beforeAutospacing="0" w:after="240" w:afterAutospacing="0"/>
+        <w:rPr>
+          <w:rFonts w:asciiTheme="minorHAnsi" w:hAnsiTheme="minorHAnsi" w:cstheme="minorHAnsi"/>
+          <w:sz w:val="22"/>
+          <w:szCs w:val="22"/>
+        </w:rPr>
+      </w:pPr>
+      <w:r>
+        <w:rPr>
+          <w:rFonts w:asciiTheme="minorHAnsi" w:hAnsiTheme="minorHAnsi" w:cstheme="minorHAnsi"/>
+          <w:sz w:val="22"/>
+          <w:szCs w:val="22"/>
+        </w:rPr>
+        <w:t>North American Bear Attacks:  Data World</w:t>
+      </w:r>
+    </w:p>
+    <w:p>
+      <w:pPr>
+        <w:pStyle w:val="NormalWeb"/>
+        <w:spacing w:before="240" w:beforeAutospacing="0" w:after="240" w:afterAutospacing="0"/>
+        <w:ind w:left="1440"/>
+        <w:rPr>
+          <w:rFonts w:asciiTheme="minorHAnsi" w:hAnsiTheme="minorHAnsi" w:cstheme="minorHAnsi"/>
+          <w:color w:val="1155CC"/>
+          <w:sz w:val="22"/>
+          <w:szCs w:val="22"/>
+          <w:u w:val="single"/>
+        </w:rPr>
+      </w:pPr>
+      <w:r>
+        <w:rPr>
+          <w:rFonts w:asciiTheme="minorHAnsi" w:hAnsiTheme="minorHAnsi" w:cstheme="minorHAnsi"/>
+          <w:color w:val="1155CC"/>
+          <w:sz w:val="22"/>
+          <w:szCs w:val="22"/>
+          <w:u w:val="single"/>
+        </w:rPr>
+        <w:t>https://data.world/ajsanne/north-america-bear-killings</w:t>
+      </w:r>
+    </w:p>
+    <w:p>
+      <w:pPr>
+        <w:pStyle w:val="NormalWeb"/>
         <w:spacing w:before="240" w:beforeAutospacing="0" w:after="240" w:afterAutospacing="0"/>
         <w:rPr>
           <w:rFonts w:asciiTheme="minorHAnsi" w:hAnsiTheme="minorHAnsi" w:cstheme="minorHAnsi"/>
@@ -813,7 +819,7 @@
           <w:sz w:val="22"/>
           <w:szCs w:val="22"/>
         </w:rPr>
-        <w:t xml:space="preserve"> </w:t>
+        <w:t xml:space="preserve"> in order to use it as a primary key in our </w:t>
       </w:r>
       <w:proofErr w:type="gramStart"/>
       <w:r>
@@ -823,18 +829,9 @@
           <w:sz w:val="22"/>
           <w:szCs w:val="22"/>
         </w:rPr>
-        <w:t>in order to</w:t>
+        <w:t>database</w:t>
       </w:r>
       <w:proofErr w:type="gramEnd"/>
-      <w:r>
-        <w:rPr>
-          <w:rFonts w:asciiTheme="minorHAnsi" w:hAnsiTheme="minorHAnsi" w:cstheme="minorHAnsi"/>
-          <w:color w:val="000000"/>
-          <w:sz w:val="22"/>
-          <w:szCs w:val="22"/>
-        </w:rPr>
-        <w:t xml:space="preserve"> use it as a primary key in our database</w:t>
-      </w:r>
     </w:p>
     <w:p>
       <w:pPr>
@@ -884,61 +881,6 @@
           <w:sz w:val="22"/>
           <w:szCs w:val="22"/>
         </w:rPr>
-        <w:t>•</w:t>
-      </w:r>
-      <w:r>
-        <w:rPr>
-          <w:rStyle w:val="apple-tab-span"/>
-          <w:rFonts w:asciiTheme="minorHAnsi" w:hAnsiTheme="minorHAnsi" w:cstheme="minorHAnsi"/>
-          <w:color w:val="000000"/>
-          <w:sz w:val="22"/>
-          <w:szCs w:val="22"/>
-        </w:rPr>
-        <w:tab/>
-      </w:r>
-      <w:r>
-        <w:rPr>
-          <w:rFonts w:asciiTheme="minorHAnsi" w:hAnsiTheme="minorHAnsi" w:cstheme="minorHAnsi"/>
-          <w:color w:val="000000"/>
-          <w:sz w:val="22"/>
-          <w:szCs w:val="22"/>
-        </w:rPr>
-        <w:t>Dropping rows that contain the parks listed below:</w:t>
-      </w:r>
-    </w:p>
-    <w:p>
-      <w:pPr>
-        <w:pStyle w:val="NormalWeb"/>
-        <w:spacing w:before="240" w:beforeAutospacing="0" w:after="240" w:afterAutospacing="0"/>
-        <w:rPr>
-          <w:rFonts w:asciiTheme="minorHAnsi" w:hAnsiTheme="minorHAnsi" w:cstheme="minorHAnsi"/>
-        </w:rPr>
-      </w:pPr>
-      <w:r>
-        <w:rPr>
-          <w:rFonts w:asciiTheme="minorHAnsi" w:hAnsiTheme="minorHAnsi" w:cstheme="minorHAnsi"/>
-          <w:color w:val="000000"/>
-          <w:sz w:val="22"/>
-          <w:szCs w:val="22"/>
-        </w:rPr>
-        <w:t>Clayton Co International Park, Jonesboro GA, Fort Hunt National Park and Wolf Trap National Park for the Performing Arts</w:t>
-      </w:r>
-    </w:p>
-    <w:p>
-      <w:pPr>
-        <w:pStyle w:val="NormalWeb"/>
-        <w:spacing w:before="240" w:beforeAutospacing="0" w:after="240" w:afterAutospacing="0"/>
-        <w:rPr>
-          <w:rFonts w:asciiTheme="minorHAnsi" w:hAnsiTheme="minorHAnsi" w:cstheme="minorHAnsi"/>
-        </w:rPr>
-      </w:pPr>
-      <w:r>
-        <w:rPr>
-          <w:rFonts w:asciiTheme="minorHAnsi" w:hAnsiTheme="minorHAnsi" w:cstheme="minorHAnsi"/>
-          <w:color w:val="000000"/>
-          <w:sz w:val="22"/>
-          <w:szCs w:val="22"/>
-        </w:rPr>
         <w:lastRenderedPageBreak/>
         <w:t>•</w:t>
       </w:r>
@@ -959,6 +901,61 @@
           <w:sz w:val="22"/>
           <w:szCs w:val="22"/>
         </w:rPr>
+        <w:t>Dropping rows that contain the parks listed below:</w:t>
+      </w:r>
+    </w:p>
+    <w:p>
+      <w:pPr>
+        <w:pStyle w:val="NormalWeb"/>
+        <w:spacing w:before="240" w:beforeAutospacing="0" w:after="240" w:afterAutospacing="0"/>
+        <w:rPr>
+          <w:rFonts w:asciiTheme="minorHAnsi" w:hAnsiTheme="minorHAnsi" w:cstheme="minorHAnsi"/>
+        </w:rPr>
+      </w:pPr>
+      <w:r>
+        <w:rPr>
+          <w:rFonts w:asciiTheme="minorHAnsi" w:hAnsiTheme="minorHAnsi" w:cstheme="minorHAnsi"/>
+          <w:color w:val="000000"/>
+          <w:sz w:val="22"/>
+          <w:szCs w:val="22"/>
+        </w:rPr>
+        <w:t>Clayton Co International Park, Jonesboro GA, Fort Hunt National Park and Wolf Trap National Park for the Performing Arts</w:t>
+      </w:r>
+    </w:p>
+    <w:p>
+      <w:pPr>
+        <w:pStyle w:val="NormalWeb"/>
+        <w:spacing w:before="240" w:beforeAutospacing="0" w:after="240" w:afterAutospacing="0"/>
+        <w:rPr>
+          <w:rFonts w:asciiTheme="minorHAnsi" w:hAnsiTheme="minorHAnsi" w:cstheme="minorHAnsi"/>
+        </w:rPr>
+      </w:pPr>
+      <w:r>
+        <w:rPr>
+          <w:rFonts w:asciiTheme="minorHAnsi" w:hAnsiTheme="minorHAnsi" w:cstheme="minorHAnsi"/>
+          <w:color w:val="000000"/>
+          <w:sz w:val="22"/>
+          <w:szCs w:val="22"/>
+        </w:rPr>
+        <w:t>•</w:t>
+      </w:r>
+      <w:r>
+        <w:rPr>
+          <w:rStyle w:val="apple-tab-span"/>
+          <w:rFonts w:asciiTheme="minorHAnsi" w:hAnsiTheme="minorHAnsi" w:cstheme="minorHAnsi"/>
+          <w:color w:val="000000"/>
+          <w:sz w:val="22"/>
+          <w:szCs w:val="22"/>
+        </w:rPr>
+        <w:tab/>
+      </w:r>
+      <w:r>
+        <w:rPr>
+          <w:rFonts w:asciiTheme="minorHAnsi" w:hAnsiTheme="minorHAnsi" w:cstheme="minorHAnsi"/>
+          <w:color w:val="000000"/>
+          <w:sz w:val="22"/>
+          <w:szCs w:val="22"/>
+        </w:rPr>
         <w:t>Created dictionary to replace some of the parks’ names</w:t>
       </w:r>
     </w:p>
@@ -1297,7 +1294,7 @@
           <w:sz w:val="22"/>
           <w:szCs w:val="22"/>
         </w:rPr>
-        <w:t xml:space="preserve"> </w:t>
+        <w:t xml:space="preserve"> in order to use it as a primary key in our </w:t>
       </w:r>
       <w:proofErr w:type="gramStart"/>
       <w:r>
@@ -1307,18 +1304,9 @@
           <w:sz w:val="22"/>
           <w:szCs w:val="22"/>
         </w:rPr>
-        <w:t>in order to</w:t>
+        <w:t>database</w:t>
       </w:r>
       <w:proofErr w:type="gramEnd"/>
-      <w:r>
-        <w:rPr>
-          <w:rFonts w:asciiTheme="minorHAnsi" w:hAnsiTheme="minorHAnsi" w:cstheme="minorHAnsi"/>
-          <w:color w:val="000000"/>
-          <w:sz w:val="22"/>
-          <w:szCs w:val="22"/>
-        </w:rPr>
-        <w:t xml:space="preserve"> use it as a primary key in our database</w:t>
-      </w:r>
     </w:p>
     <w:p>
       <w:pPr>
@@ -1586,7 +1574,7 @@
           <w:sz w:val="22"/>
           <w:szCs w:val="22"/>
         </w:rPr>
-        <w:t xml:space="preserve"> </w:t>
+        <w:t xml:space="preserve"> in order to use it as a primary key in our </w:t>
       </w:r>
       <w:proofErr w:type="gramStart"/>
       <w:r>
@@ -1596,18 +1584,9 @@
           <w:sz w:val="22"/>
           <w:szCs w:val="22"/>
         </w:rPr>
-        <w:t>in order to</w:t>
+        <w:t>database</w:t>
       </w:r>
       <w:proofErr w:type="gramEnd"/>
-      <w:r>
-        <w:rPr>
-          <w:rFonts w:asciiTheme="minorHAnsi" w:hAnsiTheme="minorHAnsi" w:cstheme="minorHAnsi"/>
-          <w:color w:val="000000"/>
-          <w:sz w:val="22"/>
-          <w:szCs w:val="22"/>
-        </w:rPr>
-        <w:t xml:space="preserve"> use it as a primary key in our database</w:t>
-      </w:r>
     </w:p>
     <w:p>
       <w:pPr>
@@ -1752,6 +1731,7 @@
           <w:sz w:val="22"/>
           <w:szCs w:val="22"/>
         </w:rPr>
+        <w:lastRenderedPageBreak/>
         <w:t>·</w:t>
       </w:r>
       <w:r>
@@ -1790,7 +1770,7 @@
           <w:sz w:val="22"/>
           <w:szCs w:val="22"/>
         </w:rPr>
-        <w:t xml:space="preserve"> function to change the parks columns in order to make sure that the values match </w:t>
+        <w:t xml:space="preserve"> function to change the parks columns in order to make sure that the values match other </w:t>
       </w:r>
       <w:proofErr w:type="gramStart"/>
       <w:r>
@@ -1800,18 +1780,9 @@
           <w:sz w:val="22"/>
           <w:szCs w:val="22"/>
         </w:rPr>
-        <w:t>other</w:t>
+        <w:t>dataset</w:t>
       </w:r>
       <w:proofErr w:type="gramEnd"/>
-      <w:r>
-        <w:rPr>
-          <w:rFonts w:asciiTheme="minorHAnsi" w:hAnsiTheme="minorHAnsi" w:cstheme="minorHAnsi"/>
-          <w:color w:val="000000"/>
-          <w:sz w:val="22"/>
-          <w:szCs w:val="22"/>
-        </w:rPr>
-        <w:t xml:space="preserve"> dataset</w:t>
-      </w:r>
     </w:p>
     <w:p>
       <w:pPr>
@@ -1885,7 +1856,6 @@
           <w:sz w:val="22"/>
           <w:szCs w:val="22"/>
         </w:rPr>
-        <w:lastRenderedPageBreak/>
         <w:t>·</w:t>
       </w:r>
       <w:r>
@@ -2134,6 +2104,119 @@
 <file path=word/numbering.xml><?xml version="1.0" encoding="utf-8"?>
 <w:numbering xmlns:wpc="http://schemas.microsoft.com/office/word/2010/wordprocessingCanvas" xmlns:cx="http://schemas.microsoft.com/office/drawing/2014/chartex" xmlns:cx1="http://schemas.microsoft.com/office/drawing/2015/9/8/chartex" xmlns:cx2="http://schemas.microsoft.com/office/drawing/2015/10/21/chartex" xmlns:cx3="http://schemas.microsoft.com/office/drawing/2016/5/9/chartex" xmlns:cx4="http://schemas.microsoft.com/office/drawing/2016/5/10/chartex" xmlns:cx5="http://schemas.microsoft.com/office/drawing/2016/5/11/chartex" xmlns:cx6="http://schemas.microsoft.com/office/drawing/2016/5/12/chartex" xmlns:cx7="http://schemas.microsoft.com/office/drawing/2016/5/13/chartex" xmlns:cx8="http://schemas.microsoft.com/office/drawing/2016/5/14/chartex" xmlns:mc="http://schemas.openxmlformats.org/markup-compatibility/2006" xmlns:aink="http://schemas.microsoft.com/office/drawing/2016/ink" xmlns:am3d="http://schemas.microsoft.com/office/drawing/2017/model3d" xmlns:o="urn:schemas-microsoft-com:office:office" xmlns:r="http://schemas.openxmlformats.org/officeDocument/2006/relationships" xmlns:m="http://schemas.openxmlformats.org/officeDocument/2006/math" xmlns:v="urn:schemas-microsoft-com:vml" xmlns:wp14="http://schemas.microsoft.com/office/word/2010/wordprocessingDrawing" xmlns:wp="http://schemas.openxmlformats.org/drawingml/2006/wordprocessingDrawing" xmlns:w10="urn:schemas-microsoft-com:office:word" xmlns:w="http://schemas.openxmlformats.org/wordprocessingml/2006/main" xmlns:w14="http://schemas.microsoft.com/office/word/2010/wordml" xmlns:w15="http://schemas.microsoft.com/office/word/2012/wordml" xmlns:w16cex="http://schemas.microsoft.com/office/word/2018/wordml/cex" xmlns:w16cid="http://schemas.microsoft.com/office/word/2016/wordml/cid" xmlns:w16="http://schemas.microsoft.com/office/word/2018/wordml" xmlns:w16sdtdh="http://schemas.microsoft.com/office/word/2020/wordml/sdtdatahash" xmlns:w16se="http://schemas.microsoft.com/office/word/2015/wordml/symex" xmlns:wpg="http://schemas.microsoft.com/office/word/2010/wordprocessingGroup" xmlns:wpi="http://schemas.microsoft.com/office/word/2010/wordprocessingInk" xmlns:wne="http://schemas.microsoft.com/office/word/2006/wordml" xmlns:wps="http://schemas.microsoft.com/office/word/2010/wordprocessingShape" mc:Ignorable="w14 w15 w16se w16cid w16 w16cex w16sdtdh wp14">
   <w:abstractNum w:abstractNumId="0" w15:restartNumberingAfterBreak="0">
+    <w:nsid w:val="04153F18"/>
+    <w:multiLevelType w:val="hybridMultilevel"/>
+    <w:tmpl w:val="66FA1FF8"/>
+    <w:lvl w:ilvl="0" w:tplc="04090001">
+      <w:start w:val="1"/>
+      <w:numFmt w:val="bullet"/>
+      <w:lvlText w:val=""/>
+      <w:lvlJc w:val="left"/>
+      <w:pPr>
+        <w:ind w:left="1800" w:hanging="360"/>
+      </w:pPr>
+      <w:rPr>
+        <w:rFonts w:ascii="Symbol" w:hAnsi="Symbol" w:hint="default"/>
+      </w:rPr>
+    </w:lvl>
+    <w:lvl w:ilvl="1" w:tplc="04090003" w:tentative="1">
+      <w:start w:val="1"/>
+      <w:numFmt w:val="bullet"/>
+      <w:lvlText w:val="o"/>
+      <w:lvlJc w:val="left"/>
+      <w:pPr>
+        <w:ind w:left="2520" w:hanging="360"/>
+      </w:pPr>
+      <w:rPr>
+        <w:rFonts w:ascii="Courier New" w:hAnsi="Courier New" w:cs="Courier New" w:hint="default"/>
+      </w:rPr>
+    </w:lvl>
+    <w:lvl w:ilvl="2" w:tplc="04090005" w:tentative="1">
+      <w:start w:val="1"/>
+      <w:numFmt w:val="bullet"/>
+      <w:lvlText w:val=""/>
+      <w:lvlJc w:val="left"/>
+      <w:pPr>
+        <w:ind w:left="3240" w:hanging="360"/>
+      </w:pPr>
+      <w:rPr>
+        <w:rFonts w:ascii="Wingdings" w:hAnsi="Wingdings" w:hint="default"/>
+      </w:rPr>
+    </w:lvl>
+    <w:lvl w:ilvl="3" w:tplc="04090001" w:tentative="1">
+      <w:start w:val="1"/>
+      <w:numFmt w:val="bullet"/>
+      <w:lvlText w:val=""/>
+      <w:lvlJc w:val="left"/>
+      <w:pPr>
+        <w:ind w:left="3960" w:hanging="360"/>
+      </w:pPr>
+      <w:rPr>
+        <w:rFonts w:ascii="Symbol" w:hAnsi="Symbol" w:hint="default"/>
+      </w:rPr>
+    </w:lvl>
+    <w:lvl w:ilvl="4" w:tplc="04090003" w:tentative="1">
+      <w:start w:val="1"/>
+      <w:numFmt w:val="bullet"/>
+      <w:lvlText w:val="o"/>
+      <w:lvlJc w:val="left"/>
+      <w:pPr>
+        <w:ind w:left="4680" w:hanging="360"/>
+      </w:pPr>
+      <w:rPr>
+        <w:rFonts w:ascii="Courier New" w:hAnsi="Courier New" w:cs="Courier New" w:hint="default"/>
+      </w:rPr>
+    </w:lvl>
+    <w:lvl w:ilvl="5" w:tplc="04090005" w:tentative="1">
+      <w:start w:val="1"/>
+      <w:numFmt w:val="bullet"/>
+      <w:lvlText w:val=""/>
+      <w:lvlJc w:val="left"/>
+      <w:pPr>
+        <w:ind w:left="5400" w:hanging="360"/>
+      </w:pPr>
+      <w:rPr>
+        <w:rFonts w:ascii="Wingdings" w:hAnsi="Wingdings" w:hint="default"/>
+      </w:rPr>
+    </w:lvl>
+    <w:lvl w:ilvl="6" w:tplc="04090001" w:tentative="1">
+      <w:start w:val="1"/>
+      <w:numFmt w:val="bullet"/>
+      <w:lvlText w:val=""/>
+      <w:lvlJc w:val="left"/>
+      <w:pPr>
+        <w:ind w:left="6120" w:hanging="360"/>
+      </w:pPr>
+      <w:rPr>
+        <w:rFonts w:ascii="Symbol" w:hAnsi="Symbol" w:hint="default"/>
+      </w:rPr>
+    </w:lvl>
+    <w:lvl w:ilvl="7" w:tplc="04090003" w:tentative="1">
+      <w:start w:val="1"/>
+      <w:numFmt w:val="bullet"/>
+      <w:lvlText w:val="o"/>
+      <w:lvlJc w:val="left"/>
+      <w:pPr>
+        <w:ind w:left="6840" w:hanging="360"/>
+      </w:pPr>
+      <w:rPr>
+        <w:rFonts w:ascii="Courier New" w:hAnsi="Courier New" w:cs="Courier New" w:hint="default"/>
+      </w:rPr>
+    </w:lvl>
+    <w:lvl w:ilvl="8" w:tplc="04090005" w:tentative="1">
+      <w:start w:val="1"/>
+      <w:numFmt w:val="bullet"/>
+      <w:lvlText w:val=""/>
+      <w:lvlJc w:val="left"/>
+      <w:pPr>
+        <w:ind w:left="7560" w:hanging="360"/>
+      </w:pPr>
+      <w:rPr>
+        <w:rFonts w:ascii="Wingdings" w:hAnsi="Wingdings" w:hint="default"/>
+      </w:rPr>
+    </w:lvl>
+  </w:abstractNum>
+  <w:abstractNum w:abstractNumId="1" w15:restartNumberingAfterBreak="0">
     <w:nsid w:val="075F6F2A"/>
     <w:multiLevelType w:val="hybridMultilevel"/>
     <w:tmpl w:val="7770680A"/>
@@ -2246,7 +2329,7 @@
       </w:rPr>
     </w:lvl>
   </w:abstractNum>
-  <w:abstractNum w:abstractNumId="1" w15:restartNumberingAfterBreak="0">
+  <w:abstractNum w:abstractNumId="2" w15:restartNumberingAfterBreak="0">
     <w:nsid w:val="0B765BF1"/>
     <w:multiLevelType w:val="hybridMultilevel"/>
     <w:tmpl w:val="3EBC1940"/>
@@ -2335,7 +2418,7 @@
       </w:pPr>
     </w:lvl>
   </w:abstractNum>
-  <w:abstractNum w:abstractNumId="2" w15:restartNumberingAfterBreak="0">
+  <w:abstractNum w:abstractNumId="3" w15:restartNumberingAfterBreak="0">
     <w:nsid w:val="0F5F62FF"/>
     <w:multiLevelType w:val="hybridMultilevel"/>
     <w:tmpl w:val="26F02D70"/>
@@ -2448,7 +2531,7 @@
       </w:rPr>
     </w:lvl>
   </w:abstractNum>
-  <w:abstractNum w:abstractNumId="3" w15:restartNumberingAfterBreak="0">
+  <w:abstractNum w:abstractNumId="4" w15:restartNumberingAfterBreak="0">
     <w:nsid w:val="1C146F64"/>
     <w:multiLevelType w:val="hybridMultilevel"/>
     <w:tmpl w:val="98B27A1E"/>
@@ -2561,7 +2644,7 @@
       </w:rPr>
     </w:lvl>
   </w:abstractNum>
-  <w:abstractNum w:abstractNumId="4" w15:restartNumberingAfterBreak="0">
+  <w:abstractNum w:abstractNumId="5" w15:restartNumberingAfterBreak="0">
     <w:nsid w:val="21BB2F38"/>
     <w:multiLevelType w:val="hybridMultilevel"/>
     <w:tmpl w:val="88F0E36C"/>
@@ -2674,7 +2757,7 @@
       </w:rPr>
     </w:lvl>
   </w:abstractNum>
-  <w:abstractNum w:abstractNumId="5" w15:restartNumberingAfterBreak="0">
+  <w:abstractNum w:abstractNumId="6" w15:restartNumberingAfterBreak="0">
     <w:nsid w:val="250C7B88"/>
     <w:multiLevelType w:val="hybridMultilevel"/>
     <w:tmpl w:val="CD5CF544"/>
@@ -2763,7 +2846,7 @@
       </w:pPr>
     </w:lvl>
   </w:abstractNum>
-  <w:abstractNum w:abstractNumId="6" w15:restartNumberingAfterBreak="0">
+  <w:abstractNum w:abstractNumId="7" w15:restartNumberingAfterBreak="0">
     <w:nsid w:val="27302825"/>
     <w:multiLevelType w:val="hybridMultilevel"/>
     <w:tmpl w:val="8C3EAD54"/>
@@ -2876,7 +2959,7 @@
       </w:rPr>
     </w:lvl>
   </w:abstractNum>
-  <w:abstractNum w:abstractNumId="7" w15:restartNumberingAfterBreak="0">
+  <w:abstractNum w:abstractNumId="8" w15:restartNumberingAfterBreak="0">
     <w:nsid w:val="2E0938F6"/>
     <w:multiLevelType w:val="hybridMultilevel"/>
     <w:tmpl w:val="2B885A48"/>
@@ -2965,7 +3048,7 @@
       </w:pPr>
     </w:lvl>
   </w:abstractNum>
-  <w:abstractNum w:abstractNumId="8" w15:restartNumberingAfterBreak="0">
+  <w:abstractNum w:abstractNumId="9" w15:restartNumberingAfterBreak="0">
     <w:nsid w:val="3A725A54"/>
     <w:multiLevelType w:val="hybridMultilevel"/>
     <w:tmpl w:val="0E24DA3A"/>
@@ -3078,7 +3161,7 @@
       </w:rPr>
     </w:lvl>
   </w:abstractNum>
-  <w:abstractNum w:abstractNumId="9" w15:restartNumberingAfterBreak="0">
+  <w:abstractNum w:abstractNumId="10" w15:restartNumberingAfterBreak="0">
     <w:nsid w:val="3A99518E"/>
     <w:multiLevelType w:val="hybridMultilevel"/>
     <w:tmpl w:val="F1F84424"/>
@@ -3191,7 +3274,7 @@
       </w:rPr>
     </w:lvl>
   </w:abstractNum>
-  <w:abstractNum w:abstractNumId="10" w15:restartNumberingAfterBreak="0">
+  <w:abstractNum w:abstractNumId="11" w15:restartNumberingAfterBreak="0">
     <w:nsid w:val="3CA70425"/>
     <w:multiLevelType w:val="hybridMultilevel"/>
     <w:tmpl w:val="6720B35C"/>
@@ -3304,7 +3387,121 @@
       </w:rPr>
     </w:lvl>
   </w:abstractNum>
-  <w:abstractNum w:abstractNumId="11" w15:restartNumberingAfterBreak="0">
+  <w:abstractNum w:abstractNumId="12" w15:restartNumberingAfterBreak="0">
+    <w:nsid w:val="4E5E2035"/>
+    <w:multiLevelType w:val="hybridMultilevel"/>
+    <w:tmpl w:val="27D2F678"/>
+    <w:lvl w:ilvl="0" w:tplc="25707F38">
+      <w:numFmt w:val="bullet"/>
+      <w:lvlText w:val="·"/>
+      <w:lvlJc w:val="left"/>
+      <w:pPr>
+        <w:ind w:left="1440" w:hanging="360"/>
+      </w:pPr>
+      <w:rPr>
+        <w:rFonts w:ascii="Calibri" w:eastAsia="Times New Roman" w:hAnsi="Calibri" w:cs="Calibri" w:hint="default"/>
+        <w:color w:val="000000"/>
+        <w:sz w:val="22"/>
+      </w:rPr>
+    </w:lvl>
+    <w:lvl w:ilvl="1" w:tplc="04090003" w:tentative="1">
+      <w:start w:val="1"/>
+      <w:numFmt w:val="bullet"/>
+      <w:lvlText w:val="o"/>
+      <w:lvlJc w:val="left"/>
+      <w:pPr>
+        <w:ind w:left="2160" w:hanging="360"/>
+      </w:pPr>
+      <w:rPr>
+        <w:rFonts w:ascii="Courier New" w:hAnsi="Courier New" w:cs="Courier New" w:hint="default"/>
+      </w:rPr>
+    </w:lvl>
+    <w:lvl w:ilvl="2" w:tplc="04090005" w:tentative="1">
+      <w:start w:val="1"/>
+      <w:numFmt w:val="bullet"/>
+      <w:lvlText w:val=""/>
+      <w:lvlJc w:val="left"/>
+      <w:pPr>
+        <w:ind w:left="2880" w:hanging="360"/>
+      </w:pPr>
+      <w:rPr>
+        <w:rFonts w:ascii="Wingdings" w:hAnsi="Wingdings" w:hint="default"/>
+      </w:rPr>
+    </w:lvl>
+    <w:lvl w:ilvl="3" w:tplc="04090001" w:tentative="1">
+      <w:start w:val="1"/>
+      <w:numFmt w:val="bullet"/>
+      <w:lvlText w:val=""/>
+      <w:lvlJc w:val="left"/>
+      <w:pPr>
+        <w:ind w:left="3600" w:hanging="360"/>
+      </w:pPr>
+      <w:rPr>
+        <w:rFonts w:ascii="Symbol" w:hAnsi="Symbol" w:hint="default"/>
+      </w:rPr>
+    </w:lvl>
+    <w:lvl w:ilvl="4" w:tplc="04090003" w:tentative="1">
+      <w:start w:val="1"/>
+      <w:numFmt w:val="bullet"/>
+      <w:lvlText w:val="o"/>
+      <w:lvlJc w:val="left"/>
+      <w:pPr>
+        <w:ind w:left="4320" w:hanging="360"/>
+      </w:pPr>
+      <w:rPr>
+        <w:rFonts w:ascii="Courier New" w:hAnsi="Courier New" w:cs="Courier New" w:hint="default"/>
+      </w:rPr>
+    </w:lvl>
+    <w:lvl w:ilvl="5" w:tplc="04090005" w:tentative="1">
+      <w:start w:val="1"/>
+      <w:numFmt w:val="bullet"/>
+      <w:lvlText w:val=""/>
+      <w:lvlJc w:val="left"/>
+      <w:pPr>
+        <w:ind w:left="5040" w:hanging="360"/>
+      </w:pPr>
+      <w:rPr>
+        <w:rFonts w:ascii="Wingdings" w:hAnsi="Wingdings" w:hint="default"/>
+      </w:rPr>
+    </w:lvl>
+    <w:lvl w:ilvl="6" w:tplc="04090001" w:tentative="1">
+      <w:start w:val="1"/>
+      <w:numFmt w:val="bullet"/>
+      <w:lvlText w:val=""/>
+      <w:lvlJc w:val="left"/>
+      <w:pPr>
+        <w:ind w:left="5760" w:hanging="360"/>
+      </w:pPr>
+      <w:rPr>
+        <w:rFonts w:ascii="Symbol" w:hAnsi="Symbol" w:hint="default"/>
+      </w:rPr>
+    </w:lvl>
+    <w:lvl w:ilvl="7" w:tplc="04090003" w:tentative="1">
+      <w:start w:val="1"/>
+      <w:numFmt w:val="bullet"/>
+      <w:lvlText w:val="o"/>
+      <w:lvlJc w:val="left"/>
+      <w:pPr>
+        <w:ind w:left="6480" w:hanging="360"/>
+      </w:pPr>
+      <w:rPr>
+        <w:rFonts w:ascii="Courier New" w:hAnsi="Courier New" w:cs="Courier New" w:hint="default"/>
+      </w:rPr>
+    </w:lvl>
+    <w:lvl w:ilvl="8" w:tplc="04090005" w:tentative="1">
+      <w:start w:val="1"/>
+      <w:numFmt w:val="bullet"/>
+      <w:lvlText w:val=""/>
+      <w:lvlJc w:val="left"/>
+      <w:pPr>
+        <w:ind w:left="7200" w:hanging="360"/>
+      </w:pPr>
+      <w:rPr>
+        <w:rFonts w:ascii="Wingdings" w:hAnsi="Wingdings" w:hint="default"/>
+      </w:rPr>
+    </w:lvl>
+  </w:abstractNum>
+  <w:abstractNum w:abstractNumId="13" w15:restartNumberingAfterBreak="0">
     <w:nsid w:val="51FE40BC"/>
     <w:multiLevelType w:val="hybridMultilevel"/>
     <w:tmpl w:val="48A69F42"/>
@@ -3417,7 +3614,7 @@
       </w:rPr>
     </w:lvl>
   </w:abstractNum>
-  <w:abstractNum w:abstractNumId="12" w15:restartNumberingAfterBreak="0">
+  <w:abstractNum w:abstractNumId="14" w15:restartNumberingAfterBreak="0">
     <w:nsid w:val="59A30526"/>
     <w:multiLevelType w:val="hybridMultilevel"/>
     <w:tmpl w:val="7CD0D12C"/>
@@ -3530,7 +3727,7 @@
       </w:rPr>
     </w:lvl>
   </w:abstractNum>
-  <w:abstractNum w:abstractNumId="13" w15:restartNumberingAfterBreak="0">
+  <w:abstractNum w:abstractNumId="15" w15:restartNumberingAfterBreak="0">
     <w:nsid w:val="5EC31907"/>
     <w:multiLevelType w:val="hybridMultilevel"/>
     <w:tmpl w:val="91329436"/>
@@ -3643,7 +3840,7 @@
       </w:rPr>
     </w:lvl>
   </w:abstractNum>
-  <w:abstractNum w:abstractNumId="14" w15:restartNumberingAfterBreak="0">
+  <w:abstractNum w:abstractNumId="16" w15:restartNumberingAfterBreak="0">
     <w:nsid w:val="67225121"/>
     <w:multiLevelType w:val="hybridMultilevel"/>
     <w:tmpl w:val="E026D69A"/>
@@ -3732,7 +3929,7 @@
       </w:pPr>
     </w:lvl>
   </w:abstractNum>
-  <w:abstractNum w:abstractNumId="15" w15:restartNumberingAfterBreak="0">
+  <w:abstractNum w:abstractNumId="17" w15:restartNumberingAfterBreak="0">
     <w:nsid w:val="6B7236D0"/>
     <w:multiLevelType w:val="hybridMultilevel"/>
     <w:tmpl w:val="27D8D558"/>
@@ -3845,7 +4042,7 @@
       </w:rPr>
     </w:lvl>
   </w:abstractNum>
-  <w:abstractNum w:abstractNumId="16" w15:restartNumberingAfterBreak="0">
+  <w:abstractNum w:abstractNumId="18" w15:restartNumberingAfterBreak="0">
     <w:nsid w:val="6D634533"/>
     <w:multiLevelType w:val="hybridMultilevel"/>
     <w:tmpl w:val="FECEF0A2"/>
@@ -3958,7 +4155,7 @@
       </w:rPr>
     </w:lvl>
   </w:abstractNum>
-  <w:abstractNum w:abstractNumId="17" w15:restartNumberingAfterBreak="0">
+  <w:abstractNum w:abstractNumId="19" w15:restartNumberingAfterBreak="0">
     <w:nsid w:val="77E25C97"/>
     <w:multiLevelType w:val="hybridMultilevel"/>
     <w:tmpl w:val="0BE2588A"/>
@@ -4071,7 +4268,7 @@
       </w:rPr>
     </w:lvl>
   </w:abstractNum>
-  <w:abstractNum w:abstractNumId="18" w15:restartNumberingAfterBreak="0">
+  <w:abstractNum w:abstractNumId="20" w15:restartNumberingAfterBreak="0">
     <w:nsid w:val="7AB82D59"/>
     <w:multiLevelType w:val="hybridMultilevel"/>
     <w:tmpl w:val="CA223540"/>
@@ -4184,7 +4381,7 @@
       </w:rPr>
     </w:lvl>
   </w:abstractNum>
-  <w:abstractNum w:abstractNumId="19" w15:restartNumberingAfterBreak="0">
+  <w:abstractNum w:abstractNumId="21" w15:restartNumberingAfterBreak="0">
     <w:nsid w:val="7DD239E9"/>
     <w:multiLevelType w:val="hybridMultilevel"/>
     <w:tmpl w:val="D2F6A9D2"/>
@@ -4298,63 +4495,69 @@
     </w:lvl>
   </w:abstractNum>
   <w:num w:numId="1">
+    <w:abstractNumId w:val="2"/>
+  </w:num>
+  <w:num w:numId="2">
+    <w:abstractNumId w:val="4"/>
+  </w:num>
+  <w:num w:numId="3">
+    <w:abstractNumId w:val="5"/>
+  </w:num>
+  <w:num w:numId="4">
+    <w:abstractNumId w:val="19"/>
+  </w:num>
+  <w:num w:numId="5">
+    <w:abstractNumId w:val="6"/>
+  </w:num>
+  <w:num w:numId="6">
+    <w:abstractNumId w:val="8"/>
+  </w:num>
+  <w:num w:numId="7">
+    <w:abstractNumId w:val="11"/>
+  </w:num>
+  <w:num w:numId="8">
+    <w:abstractNumId w:val="10"/>
+  </w:num>
+  <w:num w:numId="9">
+    <w:abstractNumId w:val="3"/>
+  </w:num>
+  <w:num w:numId="10">
+    <w:abstractNumId w:val="21"/>
+  </w:num>
+  <w:num w:numId="11">
     <w:abstractNumId w:val="1"/>
   </w:num>
-  <w:num w:numId="2">
-    <w:abstractNumId w:val="3"/>
+  <w:num w:numId="12">
+    <w:abstractNumId w:val="18"/>
   </w:num>
-  <w:num w:numId="3">
-    <w:abstractNumId w:val="4"/>
+  <w:num w:numId="13">
+    <w:abstractNumId w:val="15"/>
   </w:num>
-  <w:num w:numId="4">
+  <w:num w:numId="14">
+    <w:abstractNumId w:val="13"/>
+  </w:num>
+  <w:num w:numId="15">
+    <w:abstractNumId w:val="9"/>
+  </w:num>
+  <w:num w:numId="16">
+    <w:abstractNumId w:val="7"/>
+  </w:num>
+  <w:num w:numId="17">
+    <w:abstractNumId w:val="20"/>
+  </w:num>
+  <w:num w:numId="18">
+    <w:abstractNumId w:val="16"/>
+  </w:num>
+  <w:num w:numId="19">
     <w:abstractNumId w:val="17"/>
   </w:num>
-  <w:num w:numId="5">
-    <w:abstractNumId w:val="5"/>
+  <w:num w:numId="20">
+    <w:abstractNumId w:val="14"/>
   </w:num>
-  <w:num w:numId="6">
-    <w:abstractNumId w:val="7"/>
-  </w:num>
-  <w:num w:numId="7">
-    <w:abstractNumId w:val="10"/>
-  </w:num>
-  <w:num w:numId="8">
-    <w:abstractNumId w:val="9"/>
-  </w:num>
-  <w:num w:numId="9">
-    <w:abstractNumId w:val="2"/>
-  </w:num>
-  <w:num w:numId="10">
-    <w:abstractNumId w:val="19"/>
-  </w:num>
-  <w:num w:numId="11">
+  <w:num w:numId="21">
     <w:abstractNumId w:val="0"/>
   </w:num>
-  <w:num w:numId="12">
-    <w:abstractNumId w:val="16"/>
-  </w:num>
-  <w:num w:numId="13">
-    <w:abstractNumId w:val="13"/>
-  </w:num>
-  <w:num w:numId="14">
-    <w:abstractNumId w:val="11"/>
-  </w:num>
-  <w:num w:numId="15">
-    <w:abstractNumId w:val="8"/>
-  </w:num>
-  <w:num w:numId="16">
-    <w:abstractNumId w:val="6"/>
-  </w:num>
-  <w:num w:numId="17">
-    <w:abstractNumId w:val="18"/>
-  </w:num>
-  <w:num w:numId="18">
-    <w:abstractNumId w:val="14"/>
-  </w:num>
-  <w:num w:numId="19">
-    <w:abstractNumId w:val="15"/>
-  </w:num>
-  <w:num w:numId="20">
+  <w:num w:numId="22">
     <w:abstractNumId w:val="12"/>
   </w:num>
 </w:numbering>

</xml_diff>